<commit_message>
add eugene eda file
</commit_message>
<xml_diff>
--- a/Project Proposal/Capstone Project Proposal - Team dotFit v2.docx
+++ b/Project Proposal/Capstone Project Proposal - Team dotFit v2.docx
@@ -640,6 +640,9 @@
               </w:tc>
             </w:tr>
             <w:tr>
+              <w:trPr>
+                <w:trHeight w:val="530"/>
+              </w:trPr>
               <w:tc>
                 <w:tcPr>
                   <w:tcW w:w="3050" w:type="dxa"/>
@@ -2426,21 +2429,10 @@
               <w:spacing w:line="240" w:lineRule="auto"/>
             </w:pPr>
             <w:r>
-              <w:t>Pooling and/</w:t>
-            </w:r>
-            <w:commentRangeStart w:id="0"/>
-            <w:r>
-              <w:t>or</w:t>
-            </w:r>
-            <w:commentRangeEnd w:id="0"/>
-            <w:r>
-              <w:rPr>
-                <w:rStyle w:val="CommentReference"/>
-              </w:rPr>
-              <w:commentReference w:id="0"/>
-            </w:r>
-            <w:r>
-              <w:t xml:space="preserve"> </w:t>
+              <w:t xml:space="preserve">Pooling and/or </w:t>
+            </w:r>
+            <w:r>
+              <w:t>time-series</w:t>
             </w:r>
           </w:p>
           <w:p>
@@ -3411,7 +3403,7 @@
           </mc:Choice>
           <mc:Fallback>
             <w:pict>
-              <v:group w14:anchorId="6C31DCE9" id="_x0000_s1026" style="width:548.65pt;height:46.15pt;mso-position-horizontal-relative:char;mso-position-vertical-relative:line" coordorigin="1822,21526" coordsize="93342,7599" o:gfxdata="UEsDBBQABgAIAAAAIQC2gziS/gAAAOEBAAATAAAAW0NvbnRlbnRfVHlwZXNdLnhtbJSRQU7DMBBF&#10;90jcwfIWJU67QAgl6YK0S0CoHGBkTxKLZGx5TGhvj5O2G0SRWNoz/78nu9wcxkFMGNg6quQqL6RA&#10;0s5Y6ir5vt9lD1JwBDIwOMJKHpHlpr69KfdHjyxSmriSfYz+USnWPY7AufNIadK6MEJMx9ApD/oD&#10;OlTrorhX2lFEilmcO2RdNtjC5xDF9pCuTyYBB5bi6bQ4syoJ3g9WQ0ymaiLzg5KdCXlKLjvcW893&#10;SUOqXwnz5DrgnHtJTxOsQfEKIT7DmDSUCaxw7Rqn8787ZsmRM9e2VmPeBN4uqYvTtW7jvijg9N/y&#10;JsXecLq0q+WD6m8AAAD//wMAUEsDBBQABgAIAAAAIQA4/SH/1gAAAJQBAAALAAAAX3JlbHMvLnJl&#10;bHOkkMFqwzAMhu+DvYPRfXGawxijTi+j0GvpHsDYimMaW0Yy2fr2M4PBMnrbUb/Q94l/f/hMi1qR&#10;JVI2sOt6UJgd+ZiDgffL8ekFlFSbvV0oo4EbChzGx4f9GRdb25HMsYhqlCwG5lrLq9biZkxWOiqY&#10;22YiTra2kYMu1l1tQD30/bPm3wwYN0x18gb45AdQl1tp5j/sFB2T0FQ7R0nTNEV3j6o9feQzro1i&#10;OWA14Fm+Q8a1a8+Bvu/d/dMb2JY5uiPbhG/ktn4cqGU/er3pcvwCAAD//wMAUEsDBBQABgAIAAAA&#10;IQD9aapYrAQAAPEhAAAOAAAAZHJzL2Uyb0RvYy54bWzsWttu4zYQfS/QfyD03lii7kacxdaJgwKL&#10;brDpfgAjUZdCIlWSiZ2/75CS6EuSjTcFdl1EL7YoUaPh4ZnDGUrnHzZtgx6okDVnC8c7cx1EWcbz&#10;mpUL5+tfq98SB0lFWE4azujCeaTS+XDx6y/n625OMa94k1OBwAiT83W3cCqluvlsJrOKtkSe8Y4y&#10;uFhw0RIFTVHOckHWYL1tZth1o9mai7wTPKNSwtnL/qJzYewXBc3U56KQVKFm4YBvyvwK83unf2cX&#10;52ReCtJVdTa4Qd7gRUtqBg+1pi6JIuhe1E9MtXUmuOSFOst4O+NFUWfUjAFG47kHo7kW/L4zYynn&#10;67KzMAG0Bzi92Wz258ONQHW+cLCDGGlhijQm666cw6Vr0d12N2I4UfYtPcxNIVr9DwNAG4Pmo0WT&#10;bhTK4GSURnGcwPxncC1MQn1s4M4qmBN9m5dgjEMHwXXshTiKw7HD1WAj9f0Aw2ljIw7T1DVTNhs9&#10;mGlHrV/rDkgktzjJ/4bTbUU6auCXGowBJ3/E6VYJUpeVQh+F4Gu05IwB3bhAfo+guWnJBvjkXAKS&#10;z2AXYi8NI7CqUQh9HAEiBqYRRy9NIhfGbTDYHz6Zd0Kqa8pbpA8Wjhx8ss54hpXk4ZNUYBRwG2/Q&#10;njC+qpvGPKxhaL1w0lBPR0YgEIuGKDhsO6CGZKUxI3lT5/oWfbMU5d2yEeiB6ND6PfTTQPsNj9jr&#10;pp93SWTV9zOX+uEBt1lunl1Rkl+xHKnHDujHQCcc7UxLcwc1FGRFH5meitTNtqdUlDSqer4z+NEw&#10;cEdzokdeH93x/NFMiDkPXNFU/wGkCV4ljQFP+wJMe500npfE+FukwakXhxNpNFH/t6SBUOwV+Qvo&#10;CmFlQ+foi44amoPaCAarLjJaMdDGSvXI+FElrU6/JLhWalwXSDNIzTNyu5WPQW9MEGv3tjKjIS/z&#10;wXOS/+2gom1gTQWdQF4URfGgEkaTnkjSnnbsSUy6WoZXZgU5lJgT1C7ZDtIFB88ol9W4g37Pi5ba&#10;3G3MEu1pW1sZQ7LLVjXo6yci1Q0RALIHYgjJDEj2P/dEgI42fzBYBVMv0MKudhtit3G32yAsqzjk&#10;SJkSDuobS2Vypn7R+HiveFGb9WTrzCC1P05SoyOiIxoBA1F9PToCzw3iUVR38xEbHp4XJCcaHqvV&#10;Ci+XQ2ztRdG7CQ88zna/yr/v8IiPCA8jxUcvHjF2Q9Dvp+n6NjwCD2qyF5P1n7l6TOHh2LJkCo+F&#10;A2Xpq7mVSTaODo8kiKGCB/YfVrM2PNwgCk40PF6u397N6mELsCk8IGEcw+OzTtvTcWE9Ko3yfMij&#10;QrDwUiAkbvJdywRtmrqTeieGzF/YydhLePbKhuXqCq+M9L3bssHWiBOzoUIChe6V31AbmkNNdRS3&#10;MQ68BDa6Jm6bbb/v2c47KHUP92XeWBLbCm/iNnAbyv9dbtv9gqO47Xux72NIjCbd1lvaP5/btjyb&#10;uA3ctu+net22xf5R3A71a6QUauKJ26fBbVtbTdwGbtt3ij23baV+FLcjHAfYB+mfuH0a3Lbl0olz&#10;27w8h+8KzEuY4RsI/eHCbtts62+/1Lj4FwAA//8DAFBLAwQUAAYACAAAACEAmkkQZd0AAAAFAQAA&#10;DwAAAGRycy9kb3ducmV2LnhtbEyPQWvCQBCF74X+h2UK3uomBtuaZiMiticpVAultzE7JsHsbMiu&#10;Sfz3rr20l4HHe7z3TbYcTSN66lxtWUE8jUAQF1bXXCr42r89voBwHlljY5kUXMjBMr+/yzDVduBP&#10;6ne+FKGEXYoKKu/bVEpXVGTQTW1LHLyj7Qz6ILtS6g6HUG4aOYuiJ2mw5rBQYUvriorT7mwUvA84&#10;rJJ4029Px/XlZz//+N7GpNTkYVy9gvA0+r8w3PADOuSB6WDPrJ1oFIRH/O+9edHiOQFxULCYJSDz&#10;TP6nz68AAAD//wMAUEsBAi0AFAAGAAgAAAAhALaDOJL+AAAA4QEAABMAAAAAAAAAAAAAAAAAAAAA&#10;AFtDb250ZW50X1R5cGVzXS54bWxQSwECLQAUAAYACAAAACEAOP0h/9YAAACUAQAACwAAAAAAAAAA&#10;AAAAAAAvAQAAX3JlbHMvLnJlbHNQSwECLQAUAAYACAAAACEA/WmqWKwEAADxIQAADgAAAAAAAAAA&#10;AAAAAAAuAgAAZHJzL2Uyb0RvYy54bWxQSwECLQAUAAYACAAAACEAmkkQZd0AAAAFAQAADwAAAAAA&#10;AAAAAAAAAAAGBwAAZHJzL2Rvd25yZXYueG1sUEsFBgAAAAAEAAQA8wAAABAIAAAAAA==&#10;">
+              <v:group w14:anchorId="6C31DCE9" id="Group 2" o:spid="_x0000_s1026" style="width:548.65pt;height:46.15pt;mso-position-horizontal-relative:char;mso-position-vertical-relative:line" coordorigin="1822,21526" coordsize="93342,7599" o:gfxdata="UEsDBBQABgAIAAAAIQC2gziS/gAAAOEBAAATAAAAW0NvbnRlbnRfVHlwZXNdLnhtbJSRQU7DMBBF&#10;90jcwfIWJU67QAgl6YK0S0CoHGBkTxKLZGx5TGhvj5O2G0SRWNoz/78nu9wcxkFMGNg6quQqL6RA&#10;0s5Y6ir5vt9lD1JwBDIwOMJKHpHlpr69KfdHjyxSmriSfYz+USnWPY7AufNIadK6MEJMx9ApD/oD&#10;OlTrorhX2lFEilmcO2RdNtjC5xDF9pCuTyYBB5bi6bQ4syoJ3g9WQ0ymaiLzg5KdCXlKLjvcW893&#10;SUOqXwnz5DrgnHtJTxOsQfEKIT7DmDSUCaxw7Rqn8787ZsmRM9e2VmPeBN4uqYvTtW7jvijg9N/y&#10;JsXecLq0q+WD6m8AAAD//wMAUEsDBBQABgAIAAAAIQA4/SH/1gAAAJQBAAALAAAAX3JlbHMvLnJl&#10;bHOkkMFqwzAMhu+DvYPRfXGawxijTi+j0GvpHsDYimMaW0Yy2fr2M4PBMnrbUb/Q94l/f/hMi1qR&#10;JVI2sOt6UJgd+ZiDgffL8ekFlFSbvV0oo4EbChzGx4f9GRdb25HMsYhqlCwG5lrLq9biZkxWOiqY&#10;22YiTra2kYMu1l1tQD30/bPm3wwYN0x18gb45AdQl1tp5j/sFB2T0FQ7R0nTNEV3j6o9feQzro1i&#10;OWA14Fm+Q8a1a8+Bvu/d/dMb2JY5uiPbhG/ktn4cqGU/er3pcvwCAAD//wMAUEsDBBQABgAIAAAA&#10;IQCuykNMsgQAAPEhAAAOAAAAZHJzL2Uyb0RvYy54bWzsWttu4zYQfS/QfyD03lii7kacxdaJgwKL&#10;brDpfgAjUZdCIlWSiZ2/75CS6EuSjbMFdl1EL7YoUdTw8MzhzEjnHzZtgx6okDVnC8c7cx1EWcbz&#10;mpUL5+tfq98SB0lFWE4azujCeaTS+XDx6y/n625OMa94k1OBYBAm5+tu4VRKdfPZTGYVbYk84x1l&#10;cLHgoiUKmqKc5YKsYfS2mWHXjWZrLvJO8IxKCWcv+4vOhRm/KGimPheFpAo1CwdsU+ZXmN87/Tu7&#10;OCfzUpCuqrPBDPIdVrSkZvBQO9QlUQTdi/rJUG2dCS55oc4y3s54UdQZNXOA2XjuwWyuBb/vzFzK&#10;+brsLEwA7QFO3z1s9ufDjUB1vnCwgxhpYYnMUxHW0Ky7cg49rkV3292I4UTZt/RsN4Vo9T/MA20M&#10;qI8WVLpRKIOTURrFcQI0yOBamIT62KCeVbA0+jYvwRiHDoLr2AtxFIdjh6thjNT3AwynzRhxmKau&#10;WbnZaMFMG2rtWnfAJbmFS/43uG4r0lGzClKDMcDlj3DdKkHqslLooxB8jZacMWAdF8jvETQ3LdkA&#10;n5xLQPIZ7ELspWEEo2oUQh9HgIiBacTRS5PIhXkbDPanT+adkOqa8hbpg4UjB5usMZ4hJ3n4JBUM&#10;CriNN2hLGF/VTWMe1jC0XjhpqJcjI+CPRUMUHLYdMESy0gwjeVPn+hZ9sxTl3bIR6IFoD/s99NNA&#10;2w2P2Oumn3dJZNX3M5f66QHFWW6eXVGSX7EcqccOWMhALhxtTEtzBzUU1EUfmZ6K1M22p1SUNKp6&#10;vjPY0TAwR3OiR14f3fH80SyIOQ9c0VT/AaQJXiWNAU/bAkx7nTSel8T4W6TBqReHE2k0Uf+3pAFX&#10;7IX5C+gKYWVD5+iL9hqag9oIBpsvMlox0MZK9cj4USWtTr8kuFZqXBdIM0jNM3K7lY9Bb4wTa/O2&#10;MqMhL/PBcpL/7aCibWBrBZ1AXhRF8aASRpOeSNKeduxJTLpahldmBzmUmBPULtkO0gUHzyiX1biD&#10;fs+LltrcbWCQrX4h2WWrGoT1E5HqhghA1wMVhGAGtPqfeyJAQJs/GGx/qRdoRVe7DbHbuNttEJZV&#10;HGKkTAkH9Y2lMjFTv1t8vFe8qM1GsjVm0Ngfp6XREW4RadSPdovAc4N4VNPdQMT6hecFyYn6xWq1&#10;wsvl4FR77vMe/MJEsN642v32/r7dIz7CPYwGH+0eMXZDEO6ncfrWPQIPcrIXo/SfuW1M7gEJ3rR7&#10;2PQN8tFXgyoTZRztHkkQQwYP7D9MY617uEEUnKh7vJy4vZvdw6br0+4BAePoHp91vJ6OygFJ6RHZ&#10;hQ9xVAgjvOQIiZu8aZugTVN3UpdgyPyFEsZewLOXLyxXV3hl1vY95gsmLrI1hYnZkCGBQvfKb6gN&#10;zbekCBgHXgIVronbpt73ljreQY57WJB5ey5suG0LHxO3gduQ/u9y2yZER+m278W+jyEwmnRb17J/&#10;Prdt9WLiNnDbvp/qddtmM0dxO9Tvj1LIiSdunwa3belh4jZw275M7LltU5GjuB3hOMA+SP/E7dPg&#10;tq0bnDi3zVtz+K7AvH0ZvoHQHy7stk1Zf/ulxsW/AAAA//8DAFBLAwQUAAYACAAAACEAmkkQZd0A&#10;AAAFAQAADwAAAGRycy9kb3ducmV2LnhtbEyPQWvCQBCF74X+h2UK3uomBtuaZiMiticpVAultzE7&#10;JsHsbMiuSfz3rr20l4HHe7z3TbYcTSN66lxtWUE8jUAQF1bXXCr42r89voBwHlljY5kUXMjBMr+/&#10;yzDVduBP6ne+FKGEXYoKKu/bVEpXVGTQTW1LHLyj7Qz6ILtS6g6HUG4aOYuiJ2mw5rBQYUvriorT&#10;7mwUvA84rJJ4029Px/XlZz//+N7GpNTkYVy9gvA0+r8w3PADOuSB6WDPrJ1oFIRH/O+9edHiOQFx&#10;ULCYJSDzTP6nz68AAAD//wMAUEsBAi0AFAAGAAgAAAAhALaDOJL+AAAA4QEAABMAAAAAAAAAAAAA&#10;AAAAAAAAAFtDb250ZW50X1R5cGVzXS54bWxQSwECLQAUAAYACAAAACEAOP0h/9YAAACUAQAACwAA&#10;AAAAAAAAAAAAAAAvAQAAX3JlbHMvLnJlbHNQSwECLQAUAAYACAAAACEArspDTLIEAADxIQAADgAA&#10;AAAAAAAAAAAAAAAuAgAAZHJzL2Uyb0RvYy54bWxQSwECLQAUAAYACAAAACEAmkkQZd0AAAAFAQAA&#10;DwAAAAAAAAAAAAAAAAAMBwAAZHJzL2Rvd25yZXYueG1sUEsFBgAAAAAEAAQA8wAAABYIAAAAAA==&#10;">
                 <v:shapetype id="_x0000_t32" coordsize="21600,21600" o:spt="32" o:oned="t" path="m,l21600,21600e" filled="f">
                   <v:path arrowok="t" fillok="f" o:connecttype="none"/>
                   <o:lock v:ext="edit" shapetype="t"/>
@@ -3438,18 +3430,8 @@
                             <w:color w:val="000000"/>
                             <w:sz w:val="24"/>
                           </w:rPr>
-                          <w:t xml:space="preserve">Kick </w:t>
+                          <w:t>Kick off</w:t>
                         </w:r>
-                        <w:proofErr w:type="gramStart"/>
-                        <w:r>
-                          <w:rPr>
-                            <w:b/>
-                            <w:color w:val="000000"/>
-                            <w:sz w:val="24"/>
-                          </w:rPr>
-                          <w:t>off</w:t>
-                        </w:r>
-                        <w:proofErr w:type="gramEnd"/>
                       </w:p>
                       <w:p>
                         <w:pPr>
@@ -3498,17 +3480,8 @@
                             <w:color w:val="000000"/>
                             <w:sz w:val="20"/>
                           </w:rPr>
-                          <w:t xml:space="preserve">Check on </w:t>
+                          <w:t>Check on progress</w:t>
                         </w:r>
-                        <w:proofErr w:type="gramStart"/>
-                        <w:r>
-                          <w:rPr>
-                            <w:color w:val="000000"/>
-                            <w:sz w:val="20"/>
-                          </w:rPr>
-                          <w:t>progress</w:t>
-                        </w:r>
-                        <w:proofErr w:type="gramEnd"/>
                       </w:p>
                     </w:txbxContent>
                   </v:textbox>
@@ -3538,21 +3511,12 @@
                           <w:jc w:val="center"/>
                           <w:textDirection w:val="btLr"/>
                         </w:pPr>
-                        <w:proofErr w:type="gramStart"/>
                         <w:r>
                           <w:rPr>
                             <w:color w:val="000000"/>
                             <w:sz w:val="20"/>
                           </w:rPr>
-                          <w:t>Final results</w:t>
-                        </w:r>
-                        <w:proofErr w:type="gramEnd"/>
-                        <w:r>
-                          <w:rPr>
-                            <w:color w:val="000000"/>
-                            <w:sz w:val="20"/>
-                          </w:rPr>
-                          <w:t xml:space="preserve"> Preparation for presentation</w:t>
+                          <w:t>Final results Preparation for presentation</w:t>
                         </w:r>
                       </w:p>
                     </w:txbxContent>
@@ -10546,7 +10510,7 @@
     </w:tbl>
     <w:p/>
     <w:sectPr>
-      <w:footerReference w:type="default" r:id="rId11"/>
+      <w:footerReference w:type="default" r:id="rId7"/>
       <w:pgSz w:w="12240" w:h="15840"/>
       <w:pgMar w:top="1440" w:right="1440" w:bottom="1440" w:left="1440" w:header="720" w:footer="720" w:gutter="0"/>
       <w:pgNumType w:start="1"/>
@@ -10554,45 +10518,6 @@
     </w:sectPr>
   </w:body>
 </w:document>
-</file>
-
-<file path=word/comments.xml><?xml version="1.0" encoding="utf-8"?>
-<w:comments xmlns:wpc="http://schemas.microsoft.com/office/word/2010/wordprocessingCanvas" xmlns:cx="http://schemas.microsoft.com/office/drawing/2014/chartex" xmlns:cx1="http://schemas.microsoft.com/office/drawing/2015/9/8/chartex" xmlns:cx2="http://schemas.microsoft.com/office/drawing/2015/10/21/chartex" xmlns:cx3="http://schemas.microsoft.com/office/drawing/2016/5/9/chartex" xmlns:cx4="http://schemas.microsoft.com/office/drawing/2016/5/10/chartex" xmlns:cx5="http://schemas.microsoft.com/office/drawing/2016/5/11/chartex" xmlns:cx6="http://schemas.microsoft.com/office/drawing/2016/5/12/chartex" xmlns:cx7="http://schemas.microsoft.com/office/drawing/2016/5/13/chartex" xmlns:cx8="http://schemas.microsoft.com/office/drawing/2016/5/14/chartex" xmlns:mc="http://schemas.openxmlformats.org/markup-compatibility/2006" xmlns:aink="http://schemas.microsoft.com/office/drawing/2016/ink" xmlns:am3d="http://schemas.microsoft.com/office/drawing/2017/model3d" xmlns:o="urn:schemas-microsoft-com:office:office" xmlns:r="http://schemas.openxmlformats.org/officeDocument/2006/relationships" xmlns:m="http://schemas.openxmlformats.org/officeDocument/2006/math" xmlns:v="urn:schemas-microsoft-com:vml" xmlns:wp14="http://schemas.microsoft.com/office/word/2010/wordprocessingDrawing" xmlns:wp="http://schemas.openxmlformats.org/drawingml/2006/wordprocessingDrawing" xmlns:w10="urn:schemas-microsoft-com:office:word" xmlns:w="http://schemas.openxmlformats.org/wordprocessingml/2006/main" xmlns:w14="http://schemas.microsoft.com/office/word/2010/wordml" xmlns:w15="http://schemas.microsoft.com/office/word/2012/wordml" xmlns:w16cex="http://schemas.microsoft.com/office/word/2018/wordml/cex" xmlns:w16cid="http://schemas.microsoft.com/office/word/2016/wordml/cid" xmlns:w16="http://schemas.microsoft.com/office/word/2018/wordml" xmlns:w16se="http://schemas.microsoft.com/office/word/2015/wordml/symex" xmlns:wpg="http://schemas.microsoft.com/office/word/2010/wordprocessingGroup" xmlns:wpi="http://schemas.microsoft.com/office/word/2010/wordprocessingInk" xmlns:wne="http://schemas.microsoft.com/office/word/2006/wordml" xmlns:wps="http://schemas.microsoft.com/office/word/2010/wordprocessingShape" mc:Ignorable="w14 w15 w16se w16cid w16 w16cex wp14">
-  <w:comment w:id="0" w:author="David" w:date="2021-03-17T09:05:00Z" w:initials="DPW">
-    <w:p>
-      <w:pPr>
-        <w:pStyle w:val="CommentText"/>
-      </w:pPr>
-      <w:r>
-        <w:rPr>
-          <w:rStyle w:val="CommentReference"/>
-        </w:rPr>
-        <w:annotationRef/>
-      </w:r>
-      <w:r>
-        <w:t>What word did you want to put here?</w:t>
-      </w:r>
-    </w:p>
-  </w:comment>
-</w:comments>
-</file>
-
-<file path=word/commentsExtended.xml><?xml version="1.0" encoding="utf-8"?>
-<w15:commentsEx xmlns:wpc="http://schemas.microsoft.com/office/word/2010/wordprocessingCanvas" xmlns:cx="http://schemas.microsoft.com/office/drawing/2014/chartex" xmlns:cx1="http://schemas.microsoft.com/office/drawing/2015/9/8/chartex" xmlns:cx2="http://schemas.microsoft.com/office/drawing/2015/10/21/chartex" xmlns:cx3="http://schemas.microsoft.com/office/drawing/2016/5/9/chartex" xmlns:cx4="http://schemas.microsoft.com/office/drawing/2016/5/10/chartex" xmlns:cx5="http://schemas.microsoft.com/office/drawing/2016/5/11/chartex" xmlns:cx6="http://schemas.microsoft.com/office/drawing/2016/5/12/chartex" xmlns:cx7="http://schemas.microsoft.com/office/drawing/2016/5/13/chartex" xmlns:cx8="http://schemas.microsoft.com/office/drawing/2016/5/14/chartex" xmlns:mc="http://schemas.openxmlformats.org/markup-compatibility/2006" xmlns:aink="http://schemas.microsoft.com/office/drawing/2016/ink" xmlns:am3d="http://schemas.microsoft.com/office/drawing/2017/model3d" xmlns:o="urn:schemas-microsoft-com:office:office" xmlns:r="http://schemas.openxmlformats.org/officeDocument/2006/relationships" xmlns:m="http://schemas.openxmlformats.org/officeDocument/2006/math" xmlns:v="urn:schemas-microsoft-com:vml" xmlns:wp14="http://schemas.microsoft.com/office/word/2010/wordprocessingDrawing" xmlns:wp="http://schemas.openxmlformats.org/drawingml/2006/wordprocessingDrawing" xmlns:w10="urn:schemas-microsoft-com:office:word" xmlns:w="http://schemas.openxmlformats.org/wordprocessingml/2006/main" xmlns:w14="http://schemas.microsoft.com/office/word/2010/wordml" xmlns:w15="http://schemas.microsoft.com/office/word/2012/wordml" xmlns:w16cex="http://schemas.microsoft.com/office/word/2018/wordml/cex" xmlns:w16cid="http://schemas.microsoft.com/office/word/2016/wordml/cid" xmlns:w16="http://schemas.microsoft.com/office/word/2018/wordml" xmlns:w16se="http://schemas.microsoft.com/office/word/2015/wordml/symex" xmlns:wpg="http://schemas.microsoft.com/office/word/2010/wordprocessingGroup" xmlns:wpi="http://schemas.microsoft.com/office/word/2010/wordprocessingInk" xmlns:wne="http://schemas.microsoft.com/office/word/2006/wordml" xmlns:wps="http://schemas.microsoft.com/office/word/2010/wordprocessingShape" mc:Ignorable="w14 w15 w16se w16cid w16 w16cex wp14">
-  <w15:commentEx w15:paraId="272072C9" w15:done="0"/>
-</w15:commentsEx>
-</file>
-
-<file path=word/commentsExtensible.xml><?xml version="1.0" encoding="utf-8"?>
-<w16cex:commentsExtensible xmlns:wpc="http://schemas.microsoft.com/office/word/2010/wordprocessingCanvas" xmlns:cx="http://schemas.microsoft.com/office/drawing/2014/chartex" xmlns:cx1="http://schemas.microsoft.com/office/drawing/2015/9/8/chartex" xmlns:cx2="http://schemas.microsoft.com/office/drawing/2015/10/21/chartex" xmlns:cx3="http://schemas.microsoft.com/office/drawing/2016/5/9/chartex" xmlns:cx4="http://schemas.microsoft.com/office/drawing/2016/5/10/chartex" xmlns:cx5="http://schemas.microsoft.com/office/drawing/2016/5/11/chartex" xmlns:cx6="http://schemas.microsoft.com/office/drawing/2016/5/12/chartex" xmlns:cx7="http://schemas.microsoft.com/office/drawing/2016/5/13/chartex" xmlns:cx8="http://schemas.microsoft.com/office/drawing/2016/5/14/chartex" xmlns:mc="http://schemas.openxmlformats.org/markup-compatibility/2006" xmlns:aink="http://schemas.microsoft.com/office/drawing/2016/ink" xmlns:am3d="http://schemas.microsoft.com/office/drawing/2017/model3d" xmlns:o="urn:schemas-microsoft-com:office:office" xmlns:r="http://schemas.openxmlformats.org/officeDocument/2006/relationships" xmlns:m="http://schemas.openxmlformats.org/officeDocument/2006/math" xmlns:v="urn:schemas-microsoft-com:vml" xmlns:wp14="http://schemas.microsoft.com/office/word/2010/wordprocessingDrawing" xmlns:wp="http://schemas.openxmlformats.org/drawingml/2006/wordprocessingDrawing" xmlns:w10="urn:schemas-microsoft-com:office:word" xmlns:w="http://schemas.openxmlformats.org/wordprocessingml/2006/main" xmlns:w14="http://schemas.microsoft.com/office/word/2010/wordml" xmlns:w15="http://schemas.microsoft.com/office/word/2012/wordml" xmlns:w16cex="http://schemas.microsoft.com/office/word/2018/wordml/cex" xmlns:w16cid="http://schemas.microsoft.com/office/word/2016/wordml/cid" xmlns:w16="http://schemas.microsoft.com/office/word/2018/wordml" xmlns:w16se="http://schemas.microsoft.com/office/word/2015/wordml/symex" xmlns:wpg="http://schemas.microsoft.com/office/word/2010/wordprocessingGroup" xmlns:wpi="http://schemas.microsoft.com/office/word/2010/wordprocessingInk" xmlns:wne="http://schemas.microsoft.com/office/word/2006/wordml" xmlns:wps="http://schemas.microsoft.com/office/word/2010/wordprocessingShape" mc:Ignorable="w14 w15 w16se w16cid w16 w16cex wp14">
-  <w16cex:commentExtensible w16cex:durableId="23FC44F4" w16cex:dateUtc="2021-03-17T13:05:00Z"/>
-</w16cex:commentsExtensible>
-</file>
-
-<file path=word/commentsIds.xml><?xml version="1.0" encoding="utf-8"?>
-<w16cid:commentsIds xmlns:wpc="http://schemas.microsoft.com/office/word/2010/wordprocessingCanvas" xmlns:cx="http://schemas.microsoft.com/office/drawing/2014/chartex" xmlns:cx1="http://schemas.microsoft.com/office/drawing/2015/9/8/chartex" xmlns:cx2="http://schemas.microsoft.com/office/drawing/2015/10/21/chartex" xmlns:cx3="http://schemas.microsoft.com/office/drawing/2016/5/9/chartex" xmlns:cx4="http://schemas.microsoft.com/office/drawing/2016/5/10/chartex" xmlns:cx5="http://schemas.microsoft.com/office/drawing/2016/5/11/chartex" xmlns:cx6="http://schemas.microsoft.com/office/drawing/2016/5/12/chartex" xmlns:cx7="http://schemas.microsoft.com/office/drawing/2016/5/13/chartex" xmlns:cx8="http://schemas.microsoft.com/office/drawing/2016/5/14/chartex" xmlns:mc="http://schemas.openxmlformats.org/markup-compatibility/2006" xmlns:aink="http://schemas.microsoft.com/office/drawing/2016/ink" xmlns:am3d="http://schemas.microsoft.com/office/drawing/2017/model3d" xmlns:o="urn:schemas-microsoft-com:office:office" xmlns:r="http://schemas.openxmlformats.org/officeDocument/2006/relationships" xmlns:m="http://schemas.openxmlformats.org/officeDocument/2006/math" xmlns:v="urn:schemas-microsoft-com:vml" xmlns:wp14="http://schemas.microsoft.com/office/word/2010/wordprocessingDrawing" xmlns:wp="http://schemas.openxmlformats.org/drawingml/2006/wordprocessingDrawing" xmlns:w10="urn:schemas-microsoft-com:office:word" xmlns:w="http://schemas.openxmlformats.org/wordprocessingml/2006/main" xmlns:w14="http://schemas.microsoft.com/office/word/2010/wordml" xmlns:w15="http://schemas.microsoft.com/office/word/2012/wordml" xmlns:w16cex="http://schemas.microsoft.com/office/word/2018/wordml/cex" xmlns:w16cid="http://schemas.microsoft.com/office/word/2016/wordml/cid" xmlns:w16="http://schemas.microsoft.com/office/word/2018/wordml" xmlns:w16se="http://schemas.microsoft.com/office/word/2015/wordml/symex" xmlns:wpg="http://schemas.microsoft.com/office/word/2010/wordprocessingGroup" xmlns:wpi="http://schemas.microsoft.com/office/word/2010/wordprocessingInk" xmlns:wne="http://schemas.microsoft.com/office/word/2006/wordml" xmlns:wps="http://schemas.microsoft.com/office/word/2010/wordprocessingShape" mc:Ignorable="w14 w15 w16se w16cid w16 w16cex wp14">
-  <w16cid:commentId w16cid:paraId="272072C9" w16cid:durableId="23FC44F4"/>
-</w16cid:commentsIds>
 </file>
 
 <file path=word/endnotes.xml><?xml version="1.0" encoding="utf-8"?>
@@ -10792,14 +10717,6 @@
     <w:abstractNumId w:val="0"/>
   </w:num>
 </w:numbering>
-</file>
-
-<file path=word/people.xml><?xml version="1.0" encoding="utf-8"?>
-<w15:people xmlns:wpc="http://schemas.microsoft.com/office/word/2010/wordprocessingCanvas" xmlns:cx="http://schemas.microsoft.com/office/drawing/2014/chartex" xmlns:cx1="http://schemas.microsoft.com/office/drawing/2015/9/8/chartex" xmlns:cx2="http://schemas.microsoft.com/office/drawing/2015/10/21/chartex" xmlns:cx3="http://schemas.microsoft.com/office/drawing/2016/5/9/chartex" xmlns:cx4="http://schemas.microsoft.com/office/drawing/2016/5/10/chartex" xmlns:cx5="http://schemas.microsoft.com/office/drawing/2016/5/11/chartex" xmlns:cx6="http://schemas.microsoft.com/office/drawing/2016/5/12/chartex" xmlns:cx7="http://schemas.microsoft.com/office/drawing/2016/5/13/chartex" xmlns:cx8="http://schemas.microsoft.com/office/drawing/2016/5/14/chartex" xmlns:mc="http://schemas.openxmlformats.org/markup-compatibility/2006" xmlns:aink="http://schemas.microsoft.com/office/drawing/2016/ink" xmlns:am3d="http://schemas.microsoft.com/office/drawing/2017/model3d" xmlns:o="urn:schemas-microsoft-com:office:office" xmlns:r="http://schemas.openxmlformats.org/officeDocument/2006/relationships" xmlns:m="http://schemas.openxmlformats.org/officeDocument/2006/math" xmlns:v="urn:schemas-microsoft-com:vml" xmlns:wp14="http://schemas.microsoft.com/office/word/2010/wordprocessingDrawing" xmlns:wp="http://schemas.openxmlformats.org/drawingml/2006/wordprocessingDrawing" xmlns:w10="urn:schemas-microsoft-com:office:word" xmlns:w="http://schemas.openxmlformats.org/wordprocessingml/2006/main" xmlns:w14="http://schemas.microsoft.com/office/word/2010/wordml" xmlns:w15="http://schemas.microsoft.com/office/word/2012/wordml" xmlns:w16cex="http://schemas.microsoft.com/office/word/2018/wordml/cex" xmlns:w16cid="http://schemas.microsoft.com/office/word/2016/wordml/cid" xmlns:w16="http://schemas.microsoft.com/office/word/2018/wordml" xmlns:w16se="http://schemas.microsoft.com/office/word/2015/wordml/symex" xmlns:wpg="http://schemas.microsoft.com/office/word/2010/wordprocessingGroup" xmlns:wpi="http://schemas.microsoft.com/office/word/2010/wordprocessingInk" xmlns:wne="http://schemas.microsoft.com/office/word/2006/wordml" xmlns:wps="http://schemas.microsoft.com/office/word/2010/wordprocessingShape" mc:Ignorable="w14 w15 w16se w16cid w16 w16cex wp14">
-  <w15:person w15:author="David">
-    <w15:presenceInfo w15:providerId="None" w15:userId="David"/>
-  </w15:person>
-</w15:people>
 </file>
 
 <file path=word/styles.xml><?xml version="1.0" encoding="utf-8"?>

</xml_diff>